<commit_message>
changes made onto SkipBo.docx
</commit_message>
<xml_diff>
--- a/SkipBo.docx
+++ b/SkipBo.docx
@@ -77,12 +77,21 @@
           <w:color w:val="262626"/>
         </w:rPr>
       </w:pPr>
-      <w:r>
-        <w:rPr>
-          <w:rFonts w:ascii="Times" w:hAnsi="Times" w:cs="Arial"/>
-          <w:color w:val="262626"/>
-        </w:rPr>
-        <w:t>Seunghwan Lee</w:t>
+      <w:proofErr w:type="spellStart"/>
+      <w:r>
+        <w:rPr>
+          <w:rFonts w:ascii="Times" w:hAnsi="Times" w:cs="Arial"/>
+          <w:color w:val="262626"/>
+        </w:rPr>
+        <w:t>Seunghwan</w:t>
+      </w:r>
+      <w:proofErr w:type="spellEnd"/>
+      <w:r>
+        <w:rPr>
+          <w:rFonts w:ascii="Times" w:hAnsi="Times" w:cs="Arial"/>
+          <w:color w:val="262626"/>
+        </w:rPr>
+        <w:t xml:space="preserve"> Lee</w:t>
       </w:r>
     </w:p>
     <w:p>
@@ -130,7 +139,23 @@
           <w:rFonts w:ascii="Times" w:hAnsi="Times" w:cs="Arial"/>
           <w:color w:val="262626"/>
         </w:rPr>
-        <w:t>give a proposal on how you will use text-only input and output to get a nice looking game. To do this, present a detailed sample run of the game which shows several turns of the game play, demonstrating different use-case scenarios.</w:t>
+        <w:t xml:space="preserve">give a proposal on how you will use text-only input and output to get a nice looking game. To do this, present a detailed sample run of the </w:t>
+      </w:r>
+      <w:proofErr w:type="gramStart"/>
+      <w:r>
+        <w:rPr>
+          <w:rFonts w:ascii="Times" w:hAnsi="Times" w:cs="Arial"/>
+          <w:color w:val="262626"/>
+        </w:rPr>
+        <w:t>game which</w:t>
+      </w:r>
+      <w:proofErr w:type="gramEnd"/>
+      <w:r>
+        <w:rPr>
+          <w:rFonts w:ascii="Times" w:hAnsi="Times" w:cs="Arial"/>
+          <w:color w:val="262626"/>
+        </w:rPr>
+        <w:t xml:space="preserve"> shows several turns of the game play, demonstrating different use-case scenarios.</w:t>
       </w:r>
       <w:r>
         <w:rPr>
@@ -172,474 +197,557 @@
           <w:u w:val="single"/>
         </w:rPr>
         <w:t>Starting the Game</w:t>
-      </w:r>
-    </w:p>
-    <w:p>
-      <w:pPr>
-        <w:widowControl w:val="0"/>
-        <w:autoSpaceDE w:val="0"/>
-        <w:autoSpaceDN w:val="0"/>
-        <w:adjustRightInd w:val="0"/>
-        <w:rPr>
-          <w:rFonts w:ascii="Times" w:hAnsi="Times" w:cs="Arial"/>
-          <w:color w:val="262626"/>
-          <w:u w:val="single"/>
-        </w:rPr>
-      </w:pPr>
-    </w:p>
-    <w:p>
-      <w:pPr>
-        <w:widowControl w:val="0"/>
-        <w:autoSpaceDE w:val="0"/>
-        <w:autoSpaceDN w:val="0"/>
-        <w:adjustRightInd w:val="0"/>
-        <w:rPr>
-          <w:rFonts w:ascii="Times" w:hAnsi="Times" w:cs="Arial"/>
-          <w:color w:val="262626"/>
-        </w:rPr>
-      </w:pPr>
-      <w:r>
-        <w:rPr>
-          <w:rFonts w:ascii="Times" w:hAnsi="Times" w:cs="Arial"/>
-          <w:color w:val="262626"/>
-        </w:rPr>
-        <w:t xml:space="preserve">In the beginning of the game, the user will be </w:t>
-      </w:r>
-      <w:r>
-        <w:rPr>
-          <w:rFonts w:ascii="Times" w:hAnsi="Times" w:cs="Arial"/>
-          <w:color w:val="262626"/>
-        </w:rPr>
-        <w:t>prompted if he would like to start a new game or load an existing game. If he chooses to load an existing game, then he will be prompted to enter the file location and name of the existing game. This may throw and error, and in that case, he will be prompted again if would like to start a new game or load an existing game.</w:t>
-      </w:r>
-    </w:p>
-    <w:p>
-      <w:pPr>
-        <w:widowControl w:val="0"/>
-        <w:autoSpaceDE w:val="0"/>
-        <w:autoSpaceDN w:val="0"/>
-        <w:adjustRightInd w:val="0"/>
-        <w:rPr>
-          <w:rFonts w:ascii="Times" w:hAnsi="Times" w:cs="Arial"/>
-          <w:color w:val="262626"/>
-        </w:rPr>
-      </w:pPr>
-    </w:p>
-    <w:p>
-      <w:pPr>
-        <w:widowControl w:val="0"/>
-        <w:autoSpaceDE w:val="0"/>
-        <w:autoSpaceDN w:val="0"/>
-        <w:adjustRightInd w:val="0"/>
-        <w:rPr>
-          <w:rFonts w:ascii="Times" w:hAnsi="Times" w:cs="Arial"/>
-          <w:color w:val="262626"/>
-        </w:rPr>
-      </w:pPr>
-      <w:r>
-        <w:rPr>
-          <w:rFonts w:ascii="Times" w:hAnsi="Times" w:cs="Arial"/>
-          <w:color w:val="262626"/>
-        </w:rPr>
-        <w:t xml:space="preserve">If the user chooses to start a new game, then he/she will be prompted to </w:t>
-      </w:r>
-      <w:r>
-        <w:rPr>
-          <w:rFonts w:ascii="Times" w:hAnsi="Times" w:cs="Arial"/>
-          <w:color w:val="262626"/>
-        </w:rPr>
-        <w:t xml:space="preserve">first enter the name of this game, and then </w:t>
-      </w:r>
-      <w:r>
-        <w:rPr>
-          <w:rFonts w:ascii="Times" w:hAnsi="Times" w:cs="Arial"/>
-          <w:color w:val="262626"/>
-        </w:rPr>
-        <w:t>enter the number of total players (including both humans and computers).</w:t>
-      </w:r>
-      <w:r>
-        <w:rPr>
-          <w:rFonts w:ascii="Times" w:hAnsi="Times" w:cs="Arial"/>
-          <w:color w:val="262626"/>
-        </w:rPr>
-        <w:t xml:space="preserve"> He will then be prompted to enter the names of each player, and whether they are humans or computers.</w:t>
-      </w:r>
-    </w:p>
-    <w:p>
-      <w:pPr>
-        <w:widowControl w:val="0"/>
-        <w:autoSpaceDE w:val="0"/>
-        <w:autoSpaceDN w:val="0"/>
-        <w:adjustRightInd w:val="0"/>
-        <w:rPr>
-          <w:rFonts w:ascii="Times" w:hAnsi="Times" w:cs="Arial"/>
-          <w:color w:val="262626"/>
-        </w:rPr>
-      </w:pPr>
-    </w:p>
-    <w:p>
-      <w:pPr>
-        <w:widowControl w:val="0"/>
-        <w:autoSpaceDE w:val="0"/>
-        <w:autoSpaceDN w:val="0"/>
-        <w:adjustRightInd w:val="0"/>
-        <w:rPr>
-          <w:rFonts w:ascii="Times" w:hAnsi="Times" w:cs="Arial"/>
-          <w:color w:val="262626"/>
-          <w:u w:val="single"/>
-        </w:rPr>
-      </w:pPr>
-      <w:r>
-        <w:rPr>
-          <w:rFonts w:ascii="Times" w:hAnsi="Times" w:cs="Arial"/>
-          <w:color w:val="262626"/>
-          <w:u w:val="single"/>
-        </w:rPr>
-        <w:t>Playing the Game</w:t>
-      </w:r>
-    </w:p>
-    <w:p>
-      <w:pPr>
-        <w:widowControl w:val="0"/>
-        <w:autoSpaceDE w:val="0"/>
-        <w:autoSpaceDN w:val="0"/>
-        <w:adjustRightInd w:val="0"/>
-        <w:rPr>
-          <w:rFonts w:ascii="Times" w:hAnsi="Times" w:cs="Arial"/>
-          <w:color w:val="262626"/>
-        </w:rPr>
-      </w:pPr>
-    </w:p>
-    <w:p>
-      <w:pPr>
-        <w:widowControl w:val="0"/>
-        <w:autoSpaceDE w:val="0"/>
-        <w:autoSpaceDN w:val="0"/>
-        <w:adjustRightInd w:val="0"/>
-        <w:rPr>
-          <w:rFonts w:ascii="Times" w:hAnsi="Times" w:cs="Arial"/>
-          <w:color w:val="262626"/>
-        </w:rPr>
-      </w:pPr>
-      <w:r>
-        <w:rPr>
-          <w:rFonts w:ascii="Times" w:hAnsi="Times" w:cs="Arial"/>
-          <w:color w:val="262626"/>
-        </w:rPr>
-        <w:t xml:space="preserve">This game will be a pass-and-play type game. </w:t>
-      </w:r>
-      <w:r>
-        <w:rPr>
-          <w:rFonts w:ascii="Times" w:hAnsi="Times" w:cs="Arial"/>
-          <w:color w:val="262626"/>
-        </w:rPr>
-        <w:t>Player 1 starts the game.</w:t>
-      </w:r>
-      <w:r>
-        <w:rPr>
-          <w:rFonts w:ascii="Times" w:hAnsi="Times" w:cs="Arial"/>
-          <w:color w:val="262626"/>
-        </w:rPr>
-        <w:t xml:space="preserve"> The visual representation of the game</w:t>
-      </w:r>
-      <w:r>
-        <w:rPr>
-          <w:rFonts w:ascii="Times" w:hAnsi="Times" w:cs="Arial"/>
-          <w:color w:val="262626"/>
-        </w:rPr>
-        <w:t xml:space="preserve"> from the current player’s point of view</w:t>
-      </w:r>
-      <w:r>
-        <w:rPr>
-          <w:rFonts w:ascii="Times" w:hAnsi="Times" w:cs="Arial"/>
-          <w:color w:val="262626"/>
-        </w:rPr>
-        <w:t xml:space="preserve"> will </w:t>
-      </w:r>
-      <w:r>
-        <w:rPr>
-          <w:rFonts w:ascii="Times" w:hAnsi="Times" w:cs="Arial"/>
-          <w:color w:val="262626"/>
-        </w:rPr>
-        <w:t xml:space="preserve">be printed to the screen. </w:t>
-      </w:r>
-      <w:r>
-        <w:rPr>
-          <w:rFonts w:ascii="Times" w:hAnsi="Times" w:cs="Arial"/>
-          <w:color w:val="262626"/>
-        </w:rPr>
-        <w:t>Player 1 will then have several options of moves he would like to make.</w:t>
-      </w:r>
-      <w:r>
-        <w:rPr>
-          <w:rFonts w:ascii="Times" w:hAnsi="Times" w:cs="Arial"/>
-          <w:color w:val="262626"/>
-        </w:rPr>
-        <w:t xml:space="preserve"> He</w:t>
-      </w:r>
-      <w:r>
-        <w:rPr>
-          <w:rFonts w:ascii="Times" w:hAnsi="Times" w:cs="Arial"/>
-          <w:color w:val="262626"/>
-        </w:rPr>
-        <w:t>/she</w:t>
-      </w:r>
-      <w:r>
-        <w:rPr>
-          <w:rFonts w:ascii="Times" w:hAnsi="Times" w:cs="Arial"/>
-          <w:color w:val="262626"/>
-        </w:rPr>
-        <w:t xml:space="preserve"> </w:t>
-      </w:r>
-      <w:r>
-        <w:rPr>
-          <w:rFonts w:ascii="Times" w:hAnsi="Times" w:cs="Arial"/>
-          <w:color w:val="262626"/>
-        </w:rPr>
-        <w:t>will first be prompted which of his cards (from his hand, discard pile, draw pile</w:t>
-      </w:r>
-      <w:r>
-        <w:rPr>
-          <w:rFonts w:ascii="Times" w:hAnsi="Times" w:cs="Arial"/>
-          <w:color w:val="262626"/>
-        </w:rPr>
-        <w:t>) that he would</w:t>
-      </w:r>
-      <w:r>
-        <w:rPr>
-          <w:rFonts w:ascii="Times" w:hAnsi="Times" w:cs="Arial"/>
-          <w:color w:val="262626"/>
-        </w:rPr>
-        <w:t xml:space="preserve"> </w:t>
-      </w:r>
-      <w:r>
-        <w:rPr>
-          <w:rFonts w:ascii="Times" w:hAnsi="Times" w:cs="Arial"/>
-          <w:color w:val="262626"/>
-        </w:rPr>
-        <w:t xml:space="preserve">like to move into a different pile. </w:t>
-      </w:r>
-      <w:r>
-        <w:rPr>
-          <w:rFonts w:ascii="Times" w:hAnsi="Times" w:cs="Arial"/>
-          <w:color w:val="262626"/>
-        </w:rPr>
-        <w:t xml:space="preserve">He/she will then be prompted to which pile he/she would like </w:t>
-      </w:r>
-      <w:r>
-        <w:rPr>
-          <w:rFonts w:ascii="Times" w:hAnsi="Times" w:cs="Arial"/>
-          <w:color w:val="262626"/>
-        </w:rPr>
-        <w:t xml:space="preserve">to </w:t>
-      </w:r>
-      <w:r>
-        <w:rPr>
-          <w:rFonts w:ascii="Times" w:hAnsi="Times" w:cs="Arial"/>
-          <w:color w:val="262626"/>
-        </w:rPr>
-        <w:t xml:space="preserve">move the selected card. </w:t>
-      </w:r>
-      <w:r>
-        <w:rPr>
-          <w:rFonts w:ascii="Times" w:hAnsi="Times" w:cs="Arial"/>
-          <w:color w:val="262626"/>
-        </w:rPr>
-        <w:t>This can throw an error (such as trying to move something from the discard pile to you hand</w:t>
-      </w:r>
-      <w:r>
-        <w:rPr>
-          <w:rFonts w:ascii="Times" w:hAnsi="Times" w:cs="Arial"/>
-          <w:color w:val="262626"/>
-        </w:rPr>
-        <w:t>, or moving the 5 card to a build pile with 7 at the top</w:t>
-      </w:r>
-      <w:r>
-        <w:rPr>
-          <w:rFonts w:ascii="Times" w:hAnsi="Times" w:cs="Arial"/>
-          <w:color w:val="262626"/>
-        </w:rPr>
-        <w:t>).</w:t>
-      </w:r>
-      <w:r>
-        <w:rPr>
-          <w:rFonts w:ascii="Times" w:hAnsi="Times" w:cs="Arial"/>
-          <w:color w:val="262626"/>
-        </w:rPr>
-        <w:t xml:space="preserve"> </w:t>
-      </w:r>
-      <w:r>
-        <w:rPr>
-          <w:rFonts w:ascii="Times" w:hAnsi="Times" w:cs="Arial"/>
-          <w:color w:val="262626"/>
-        </w:rPr>
-        <w:t>When the current player feels that he does not have any more moves, he can end his turn by moving a card from his hand to the discard pile, and the next player’s turn begins.</w:t>
-      </w:r>
-    </w:p>
-    <w:p>
-      <w:pPr>
-        <w:widowControl w:val="0"/>
-        <w:autoSpaceDE w:val="0"/>
-        <w:autoSpaceDN w:val="0"/>
-        <w:adjustRightInd w:val="0"/>
-        <w:rPr>
-          <w:rFonts w:ascii="Times" w:hAnsi="Times" w:cs="Arial"/>
-          <w:color w:val="262626"/>
-        </w:rPr>
-      </w:pPr>
-    </w:p>
-    <w:p>
-      <w:pPr>
-        <w:widowControl w:val="0"/>
-        <w:autoSpaceDE w:val="0"/>
-        <w:autoSpaceDN w:val="0"/>
-        <w:adjustRightInd w:val="0"/>
-        <w:rPr>
-          <w:rFonts w:ascii="Times" w:hAnsi="Times" w:cs="Arial"/>
-          <w:color w:val="262626"/>
-          <w:u w:val="single"/>
-        </w:rPr>
-      </w:pPr>
-      <w:r>
-        <w:rPr>
-          <w:rFonts w:ascii="Times" w:hAnsi="Times" w:cs="Arial"/>
-          <w:color w:val="262626"/>
-          <w:u w:val="single"/>
-        </w:rPr>
-        <w:t>Ending the Game</w:t>
-      </w:r>
-    </w:p>
-    <w:p>
-      <w:pPr>
-        <w:widowControl w:val="0"/>
-        <w:autoSpaceDE w:val="0"/>
-        <w:autoSpaceDN w:val="0"/>
-        <w:adjustRightInd w:val="0"/>
-        <w:rPr>
-          <w:rFonts w:ascii="Times" w:hAnsi="Times" w:cs="Arial"/>
-          <w:color w:val="262626"/>
-        </w:rPr>
-      </w:pPr>
-    </w:p>
-    <w:p>
-      <w:pPr>
-        <w:widowControl w:val="0"/>
-        <w:autoSpaceDE w:val="0"/>
-        <w:autoSpaceDN w:val="0"/>
-        <w:adjustRightInd w:val="0"/>
-        <w:rPr>
-          <w:rFonts w:ascii="Times" w:hAnsi="Times" w:cs="Arial"/>
-          <w:color w:val="262626"/>
-        </w:rPr>
-      </w:pPr>
-      <w:r>
-        <w:rPr>
-          <w:rFonts w:ascii="Times" w:hAnsi="Times" w:cs="Arial"/>
-          <w:color w:val="262626"/>
-        </w:rPr>
-        <w:t xml:space="preserve">Players will have the option to quit the game by pressing </w:t>
-      </w:r>
-      <w:r>
-        <w:rPr>
-          <w:rFonts w:ascii="Times" w:hAnsi="Times" w:cs="Arial"/>
-          <w:color w:val="262626"/>
-        </w:rPr>
-        <w:t>‘</w:t>
-      </w:r>
-      <w:r>
-        <w:rPr>
-          <w:rFonts w:ascii="Times" w:hAnsi="Times" w:cs="Arial"/>
-          <w:color w:val="262626"/>
-        </w:rPr>
-        <w:t>q</w:t>
-      </w:r>
-      <w:r>
-        <w:rPr>
-          <w:rFonts w:ascii="Times" w:hAnsi="Times" w:cs="Arial"/>
-          <w:color w:val="262626"/>
-        </w:rPr>
-        <w:t>’</w:t>
-      </w:r>
-      <w:r>
-        <w:rPr>
-          <w:rFonts w:ascii="Times" w:hAnsi="Times" w:cs="Arial"/>
-          <w:color w:val="262626"/>
-        </w:rPr>
-        <w:t xml:space="preserve">. </w:t>
-      </w:r>
-      <w:r>
-        <w:rPr>
-          <w:rFonts w:ascii="Times" w:hAnsi="Times" w:cs="Arial"/>
-          <w:color w:val="262626"/>
-        </w:rPr>
-        <w:t>Whenever the game is quit</w:t>
-      </w:r>
-      <w:r>
-        <w:rPr>
-          <w:rFonts w:ascii="Times" w:hAnsi="Times" w:cs="Arial"/>
-          <w:color w:val="262626"/>
-        </w:rPr>
-        <w:t xml:space="preserve"> the user will be prompted if he/she would like to save the game.</w:t>
-      </w:r>
-      <w:r>
-        <w:rPr>
-          <w:rFonts w:ascii="Times" w:hAnsi="Times" w:cs="Arial"/>
-          <w:color w:val="262626"/>
-        </w:rPr>
-        <w:t xml:space="preserve"> </w:t>
-      </w:r>
-      <w:r>
-        <w:rPr>
-          <w:rFonts w:ascii="Times" w:hAnsi="Times" w:cs="Arial"/>
-          <w:color w:val="262626"/>
-        </w:rPr>
-        <w:t xml:space="preserve">When a player has used all of the cards in </w:t>
-      </w:r>
-      <w:r>
-        <w:rPr>
-          <w:rFonts w:ascii="Times" w:hAnsi="Times" w:cs="Arial"/>
-          <w:color w:val="262626"/>
-        </w:rPr>
-        <w:t>his/her s</w:t>
-      </w:r>
-      <w:r>
-        <w:rPr>
-          <w:rFonts w:ascii="Times" w:hAnsi="Times" w:cs="Arial"/>
-          <w:color w:val="262626"/>
-        </w:rPr>
-        <w:t>tock pile</w:t>
-      </w:r>
-      <w:r>
-        <w:rPr>
-          <w:rFonts w:ascii="Times" w:hAnsi="Times" w:cs="Arial"/>
-          <w:color w:val="262626"/>
-        </w:rPr>
-        <w:t xml:space="preserve">, the game will automatically end and a winner will be </w:t>
-      </w:r>
-      <w:r>
-        <w:rPr>
-          <w:rFonts w:ascii="Times" w:hAnsi="Times" w:cs="Arial"/>
-          <w:color w:val="262626"/>
-        </w:rPr>
-        <w:t>declared</w:t>
-      </w:r>
-      <w:r>
-        <w:rPr>
-          <w:rFonts w:ascii="Times" w:hAnsi="Times" w:cs="Arial"/>
-          <w:color w:val="262626"/>
-        </w:rPr>
-        <w:t>.</w:t>
-      </w:r>
-      <w:r>
-        <w:rPr>
-          <w:rFonts w:ascii="Times" w:hAnsi="Times" w:cs="Arial"/>
-          <w:b/>
-          <w:color w:val="262626"/>
-        </w:rPr>
-        <w:br w:type="page"/>
       </w:r>
       <w:bookmarkStart w:id="0" w:name="_GoBack"/>
       <w:bookmarkEnd w:id="0"/>
+    </w:p>
+    <w:p>
+      <w:pPr>
+        <w:widowControl w:val="0"/>
+        <w:autoSpaceDE w:val="0"/>
+        <w:autoSpaceDN w:val="0"/>
+        <w:adjustRightInd w:val="0"/>
+        <w:rPr>
+          <w:rFonts w:ascii="Times" w:hAnsi="Times" w:cs="Arial"/>
+          <w:color w:val="262626"/>
+          <w:u w:val="single"/>
+        </w:rPr>
+      </w:pPr>
+    </w:p>
+    <w:p>
+      <w:pPr>
+        <w:widowControl w:val="0"/>
+        <w:autoSpaceDE w:val="0"/>
+        <w:autoSpaceDN w:val="0"/>
+        <w:adjustRightInd w:val="0"/>
+        <w:rPr>
+          <w:rFonts w:ascii="Times" w:hAnsi="Times" w:cs="Arial"/>
+          <w:color w:val="262626"/>
+        </w:rPr>
+      </w:pPr>
+      <w:r>
+        <w:rPr>
+          <w:rFonts w:ascii="Times" w:hAnsi="Times" w:cs="Arial"/>
+          <w:color w:val="262626"/>
+        </w:rPr>
+        <w:t xml:space="preserve">In the beginning of the game, the user will be </w:t>
+      </w:r>
+      <w:r>
+        <w:rPr>
+          <w:rFonts w:ascii="Times" w:hAnsi="Times" w:cs="Arial"/>
+          <w:color w:val="262626"/>
+        </w:rPr>
+        <w:t>prompted if he would like to start a new game or load an existing game. If he chooses to load an existing game, then he will be prompted to enter the file location and name of the existing game. This may throw and error, and in that case, he will be prompted again if would like to start a new game or load an existing game.</w:t>
+      </w:r>
+    </w:p>
+    <w:p>
+      <w:pPr>
+        <w:widowControl w:val="0"/>
+        <w:autoSpaceDE w:val="0"/>
+        <w:autoSpaceDN w:val="0"/>
+        <w:adjustRightInd w:val="0"/>
+        <w:rPr>
+          <w:rFonts w:ascii="Times" w:hAnsi="Times" w:cs="Arial"/>
+          <w:color w:val="262626"/>
+        </w:rPr>
+      </w:pPr>
+    </w:p>
+    <w:p>
+      <w:pPr>
+        <w:widowControl w:val="0"/>
+        <w:autoSpaceDE w:val="0"/>
+        <w:autoSpaceDN w:val="0"/>
+        <w:adjustRightInd w:val="0"/>
+        <w:rPr>
+          <w:rFonts w:ascii="Times" w:hAnsi="Times" w:cs="Arial"/>
+          <w:color w:val="262626"/>
+        </w:rPr>
+      </w:pPr>
+      <w:r>
+        <w:rPr>
+          <w:rFonts w:ascii="Times" w:hAnsi="Times" w:cs="Arial"/>
+          <w:color w:val="262626"/>
+        </w:rPr>
+        <w:t xml:space="preserve">If the user chooses to start a new game, then he/she will be prompted to </w:t>
+      </w:r>
+      <w:r>
+        <w:rPr>
+          <w:rFonts w:ascii="Times" w:hAnsi="Times" w:cs="Arial"/>
+          <w:color w:val="262626"/>
+        </w:rPr>
+        <w:t xml:space="preserve">first enter the name of this game, and then </w:t>
+      </w:r>
+      <w:r>
+        <w:rPr>
+          <w:rFonts w:ascii="Times" w:hAnsi="Times" w:cs="Arial"/>
+          <w:color w:val="262626"/>
+        </w:rPr>
+        <w:t>enter the number of total players (including both humans and computers).</w:t>
+      </w:r>
+      <w:r>
+        <w:rPr>
+          <w:rFonts w:ascii="Times" w:hAnsi="Times" w:cs="Arial"/>
+          <w:color w:val="262626"/>
+        </w:rPr>
+        <w:t xml:space="preserve"> He will then be prompted to enter the names of each player, and whether they are humans or computers.</w:t>
+      </w:r>
+    </w:p>
+    <w:p>
+      <w:pPr>
+        <w:widowControl w:val="0"/>
+        <w:autoSpaceDE w:val="0"/>
+        <w:autoSpaceDN w:val="0"/>
+        <w:adjustRightInd w:val="0"/>
+        <w:rPr>
+          <w:rFonts w:ascii="Times" w:hAnsi="Times" w:cs="Arial"/>
+          <w:color w:val="262626"/>
+        </w:rPr>
+      </w:pPr>
+    </w:p>
+    <w:p>
+      <w:pPr>
+        <w:widowControl w:val="0"/>
+        <w:autoSpaceDE w:val="0"/>
+        <w:autoSpaceDN w:val="0"/>
+        <w:adjustRightInd w:val="0"/>
+        <w:rPr>
+          <w:rFonts w:ascii="Times" w:hAnsi="Times" w:cs="Arial"/>
+          <w:color w:val="262626"/>
+          <w:u w:val="single"/>
+        </w:rPr>
+      </w:pPr>
+      <w:r>
+        <w:rPr>
+          <w:rFonts w:ascii="Times" w:hAnsi="Times" w:cs="Arial"/>
+          <w:color w:val="262626"/>
+          <w:u w:val="single"/>
+        </w:rPr>
+        <w:t>Playing the Game</w:t>
+      </w:r>
+    </w:p>
+    <w:p>
+      <w:pPr>
+        <w:widowControl w:val="0"/>
+        <w:autoSpaceDE w:val="0"/>
+        <w:autoSpaceDN w:val="0"/>
+        <w:adjustRightInd w:val="0"/>
+        <w:rPr>
+          <w:rFonts w:ascii="Times" w:hAnsi="Times" w:cs="Arial"/>
+          <w:color w:val="262626"/>
+        </w:rPr>
+      </w:pPr>
+    </w:p>
+    <w:p>
+      <w:pPr>
+        <w:widowControl w:val="0"/>
+        <w:autoSpaceDE w:val="0"/>
+        <w:autoSpaceDN w:val="0"/>
+        <w:adjustRightInd w:val="0"/>
+        <w:rPr>
+          <w:rFonts w:ascii="Times" w:hAnsi="Times" w:cs="Arial"/>
+          <w:color w:val="262626"/>
+        </w:rPr>
+      </w:pPr>
+      <w:r>
+        <w:rPr>
+          <w:rFonts w:ascii="Times" w:hAnsi="Times" w:cs="Arial"/>
+          <w:color w:val="262626"/>
+        </w:rPr>
+        <w:t xml:space="preserve">This game will be a pass-and-play type game. </w:t>
+      </w:r>
+      <w:r>
+        <w:rPr>
+          <w:rFonts w:ascii="Times" w:hAnsi="Times" w:cs="Arial"/>
+          <w:color w:val="262626"/>
+        </w:rPr>
+        <w:t>Player 1 starts the game.</w:t>
+      </w:r>
+      <w:r>
+        <w:rPr>
+          <w:rFonts w:ascii="Times" w:hAnsi="Times" w:cs="Arial"/>
+          <w:color w:val="262626"/>
+        </w:rPr>
+        <w:t xml:space="preserve"> The visual representation of the game</w:t>
+      </w:r>
+      <w:r>
+        <w:rPr>
+          <w:rFonts w:ascii="Times" w:hAnsi="Times" w:cs="Arial"/>
+          <w:color w:val="262626"/>
+        </w:rPr>
+        <w:t xml:space="preserve"> from the current player’s point of view</w:t>
+      </w:r>
+      <w:r>
+        <w:rPr>
+          <w:rFonts w:ascii="Times" w:hAnsi="Times" w:cs="Arial"/>
+          <w:color w:val="262626"/>
+        </w:rPr>
+        <w:t xml:space="preserve"> will </w:t>
+      </w:r>
+      <w:r>
+        <w:rPr>
+          <w:rFonts w:ascii="Times" w:hAnsi="Times" w:cs="Arial"/>
+          <w:color w:val="262626"/>
+        </w:rPr>
+        <w:t xml:space="preserve">be printed to the screen. </w:t>
+      </w:r>
+      <w:r>
+        <w:rPr>
+          <w:rFonts w:ascii="Times" w:hAnsi="Times" w:cs="Arial"/>
+          <w:color w:val="262626"/>
+        </w:rPr>
+        <w:t>Player 1 will then have several options of moves he would like to make.</w:t>
+      </w:r>
+      <w:r>
+        <w:rPr>
+          <w:rFonts w:ascii="Times" w:hAnsi="Times" w:cs="Arial"/>
+          <w:color w:val="262626"/>
+        </w:rPr>
+        <w:t xml:space="preserve"> He</w:t>
+      </w:r>
+      <w:r>
+        <w:rPr>
+          <w:rFonts w:ascii="Times" w:hAnsi="Times" w:cs="Arial"/>
+          <w:color w:val="262626"/>
+        </w:rPr>
+        <w:t>/she</w:t>
+      </w:r>
+      <w:r>
+        <w:rPr>
+          <w:rFonts w:ascii="Times" w:hAnsi="Times" w:cs="Arial"/>
+          <w:color w:val="262626"/>
+        </w:rPr>
+        <w:t xml:space="preserve"> </w:t>
+      </w:r>
+      <w:r>
+        <w:rPr>
+          <w:rFonts w:ascii="Times" w:hAnsi="Times" w:cs="Arial"/>
+          <w:color w:val="262626"/>
+        </w:rPr>
+        <w:t>will first be prompted which of his cards (from his hand, discard pile, draw pile</w:t>
+      </w:r>
+      <w:r>
+        <w:rPr>
+          <w:rFonts w:ascii="Times" w:hAnsi="Times" w:cs="Arial"/>
+          <w:color w:val="262626"/>
+        </w:rPr>
+        <w:t>) that he would</w:t>
+      </w:r>
+      <w:r>
+        <w:rPr>
+          <w:rFonts w:ascii="Times" w:hAnsi="Times" w:cs="Arial"/>
+          <w:color w:val="262626"/>
+        </w:rPr>
+        <w:t xml:space="preserve"> </w:t>
+      </w:r>
+      <w:r>
+        <w:rPr>
+          <w:rFonts w:ascii="Times" w:hAnsi="Times" w:cs="Arial"/>
+          <w:color w:val="262626"/>
+        </w:rPr>
+        <w:t xml:space="preserve">like to move into a different pile. </w:t>
+      </w:r>
+      <w:r>
+        <w:rPr>
+          <w:rFonts w:ascii="Times" w:hAnsi="Times" w:cs="Arial"/>
+          <w:color w:val="262626"/>
+        </w:rPr>
+        <w:t xml:space="preserve">He/she will then be prompted to which pile he/she would like </w:t>
+      </w:r>
+      <w:r>
+        <w:rPr>
+          <w:rFonts w:ascii="Times" w:hAnsi="Times" w:cs="Arial"/>
+          <w:color w:val="262626"/>
+        </w:rPr>
+        <w:t xml:space="preserve">to </w:t>
+      </w:r>
+      <w:r>
+        <w:rPr>
+          <w:rFonts w:ascii="Times" w:hAnsi="Times" w:cs="Arial"/>
+          <w:color w:val="262626"/>
+        </w:rPr>
+        <w:t xml:space="preserve">move the selected card. </w:t>
+      </w:r>
+      <w:r>
+        <w:rPr>
+          <w:rFonts w:ascii="Times" w:hAnsi="Times" w:cs="Arial"/>
+          <w:color w:val="262626"/>
+        </w:rPr>
+        <w:t>This can throw an error (such as trying to move something from the discard pile to you hand</w:t>
+      </w:r>
+      <w:r>
+        <w:rPr>
+          <w:rFonts w:ascii="Times" w:hAnsi="Times" w:cs="Arial"/>
+          <w:color w:val="262626"/>
+        </w:rPr>
+        <w:t>, or moving the 5 card to a build pile with 7 at the top</w:t>
+      </w:r>
+      <w:r>
+        <w:rPr>
+          <w:rFonts w:ascii="Times" w:hAnsi="Times" w:cs="Arial"/>
+          <w:color w:val="262626"/>
+        </w:rPr>
+        <w:t>).</w:t>
+      </w:r>
+      <w:r>
+        <w:rPr>
+          <w:rFonts w:ascii="Times" w:hAnsi="Times" w:cs="Arial"/>
+          <w:color w:val="262626"/>
+        </w:rPr>
+        <w:t xml:space="preserve"> </w:t>
+      </w:r>
+      <w:r>
+        <w:rPr>
+          <w:rFonts w:ascii="Times" w:hAnsi="Times" w:cs="Arial"/>
+          <w:color w:val="262626"/>
+        </w:rPr>
+        <w:t>When the current player feels that he does not have any more moves, he can end his turn by moving a card from his hand to the discard pile, and the next player’s turn begins.</w:t>
+      </w:r>
+      <w:r>
+        <w:rPr>
+          <w:rFonts w:ascii="Times" w:hAnsi="Times" w:cs="Arial"/>
+          <w:color w:val="262626"/>
+        </w:rPr>
+        <w:t xml:space="preserve"> The player who is in his/her turn now follows the same process. </w:t>
+      </w:r>
+    </w:p>
+    <w:p>
+      <w:pPr>
+        <w:widowControl w:val="0"/>
+        <w:autoSpaceDE w:val="0"/>
+        <w:autoSpaceDN w:val="0"/>
+        <w:adjustRightInd w:val="0"/>
+        <w:rPr>
+          <w:rFonts w:ascii="Times" w:hAnsi="Times" w:cs="Arial"/>
+          <w:color w:val="262626"/>
+        </w:rPr>
+      </w:pPr>
+      <w:r>
+        <w:rPr>
+          <w:rFonts w:ascii="Times" w:hAnsi="Times" w:cs="Arial"/>
+          <w:color w:val="262626"/>
+        </w:rPr>
+        <w:t>After every move, t</w:t>
+      </w:r>
+      <w:r>
+        <w:rPr>
+          <w:rFonts w:ascii="Times" w:hAnsi="Times" w:cs="Arial"/>
+          <w:color w:val="262626"/>
+        </w:rPr>
+        <w:t>he visual representation of the game from the current player’s point of view will be printed</w:t>
+      </w:r>
+      <w:r>
+        <w:rPr>
+          <w:rFonts w:ascii="Times" w:hAnsi="Times" w:cs="Arial"/>
+          <w:color w:val="262626"/>
+        </w:rPr>
+        <w:t xml:space="preserve"> again. All the possible invalid moves won’t be allowed during the game and the user will get prompted once again to make a valid move.</w:t>
+      </w:r>
+    </w:p>
+    <w:p>
+      <w:pPr>
+        <w:widowControl w:val="0"/>
+        <w:autoSpaceDE w:val="0"/>
+        <w:autoSpaceDN w:val="0"/>
+        <w:adjustRightInd w:val="0"/>
+        <w:rPr>
+          <w:rFonts w:ascii="Times" w:hAnsi="Times" w:cs="Arial"/>
+          <w:color w:val="262626"/>
+        </w:rPr>
+      </w:pPr>
+    </w:p>
+    <w:p>
+      <w:pPr>
+        <w:widowControl w:val="0"/>
+        <w:autoSpaceDE w:val="0"/>
+        <w:autoSpaceDN w:val="0"/>
+        <w:adjustRightInd w:val="0"/>
+        <w:rPr>
+          <w:rFonts w:ascii="Times" w:hAnsi="Times" w:cs="Arial"/>
+          <w:color w:val="262626"/>
+        </w:rPr>
+      </w:pPr>
+      <w:r>
+        <w:rPr>
+          <w:rFonts w:ascii="Times" w:hAnsi="Times" w:cs="Arial"/>
+          <w:color w:val="262626"/>
+        </w:rPr>
+        <w:t xml:space="preserve">If it is human </w:t>
+      </w:r>
+      <w:proofErr w:type="spellStart"/>
+      <w:r>
+        <w:rPr>
+          <w:rFonts w:ascii="Times" w:hAnsi="Times" w:cs="Arial"/>
+          <w:color w:val="262626"/>
+        </w:rPr>
+        <w:t>vs</w:t>
+      </w:r>
+      <w:proofErr w:type="spellEnd"/>
+      <w:r>
+        <w:rPr>
+          <w:rFonts w:ascii="Times" w:hAnsi="Times" w:cs="Arial"/>
+          <w:color w:val="262626"/>
+        </w:rPr>
+        <w:t xml:space="preserve"> computer, the computer will make its move and once it finishes its move, the user will get prompted again to make his/her move.  </w:t>
+      </w:r>
+    </w:p>
+    <w:p>
+      <w:pPr>
+        <w:widowControl w:val="0"/>
+        <w:autoSpaceDE w:val="0"/>
+        <w:autoSpaceDN w:val="0"/>
+        <w:adjustRightInd w:val="0"/>
+        <w:rPr>
+          <w:rFonts w:ascii="Times" w:hAnsi="Times" w:cs="Arial"/>
+          <w:color w:val="262626"/>
+        </w:rPr>
+      </w:pPr>
+    </w:p>
+    <w:p>
+      <w:pPr>
+        <w:widowControl w:val="0"/>
+        <w:autoSpaceDE w:val="0"/>
+        <w:autoSpaceDN w:val="0"/>
+        <w:adjustRightInd w:val="0"/>
+        <w:rPr>
+          <w:rFonts w:ascii="Times" w:hAnsi="Times" w:cs="Arial"/>
+          <w:color w:val="262626"/>
+          <w:u w:val="single"/>
+        </w:rPr>
+      </w:pPr>
+      <w:r>
+        <w:rPr>
+          <w:rFonts w:ascii="Times" w:hAnsi="Times" w:cs="Arial"/>
+          <w:color w:val="262626"/>
+          <w:u w:val="single"/>
+        </w:rPr>
+        <w:t>Ending the Game</w:t>
+      </w:r>
+    </w:p>
+    <w:p>
+      <w:pPr>
+        <w:widowControl w:val="0"/>
+        <w:autoSpaceDE w:val="0"/>
+        <w:autoSpaceDN w:val="0"/>
+        <w:adjustRightInd w:val="0"/>
+        <w:rPr>
+          <w:rFonts w:ascii="Times" w:hAnsi="Times" w:cs="Arial"/>
+          <w:color w:val="262626"/>
+        </w:rPr>
+      </w:pPr>
+    </w:p>
+    <w:p>
+      <w:pPr>
+        <w:widowControl w:val="0"/>
+        <w:autoSpaceDE w:val="0"/>
+        <w:autoSpaceDN w:val="0"/>
+        <w:adjustRightInd w:val="0"/>
+        <w:rPr>
+          <w:rFonts w:ascii="Times" w:hAnsi="Times" w:cs="Arial"/>
+          <w:color w:val="262626"/>
+        </w:rPr>
+      </w:pPr>
+      <w:r>
+        <w:rPr>
+          <w:rFonts w:ascii="Times" w:hAnsi="Times" w:cs="Arial"/>
+          <w:color w:val="262626"/>
+        </w:rPr>
+        <w:t xml:space="preserve">Players will have the option to quit the game by pressing </w:t>
+      </w:r>
+      <w:r>
+        <w:rPr>
+          <w:rFonts w:ascii="Times" w:hAnsi="Times" w:cs="Arial"/>
+          <w:color w:val="262626"/>
+        </w:rPr>
+        <w:t>‘</w:t>
+      </w:r>
+      <w:r>
+        <w:rPr>
+          <w:rFonts w:ascii="Times" w:hAnsi="Times" w:cs="Arial"/>
+          <w:color w:val="262626"/>
+        </w:rPr>
+        <w:t>q</w:t>
+      </w:r>
+      <w:r>
+        <w:rPr>
+          <w:rFonts w:ascii="Times" w:hAnsi="Times" w:cs="Arial"/>
+          <w:color w:val="262626"/>
+        </w:rPr>
+        <w:t>’</w:t>
+      </w:r>
+      <w:r>
+        <w:rPr>
+          <w:rFonts w:ascii="Times" w:hAnsi="Times" w:cs="Arial"/>
+          <w:color w:val="262626"/>
+        </w:rPr>
+        <w:t>. Whenever the game is quit the user will be prompted if he/she would like to save the game.</w:t>
+      </w:r>
+      <w:r>
+        <w:rPr>
+          <w:rFonts w:ascii="Times" w:hAnsi="Times" w:cs="Arial"/>
+          <w:color w:val="262626"/>
+        </w:rPr>
+        <w:t xml:space="preserve"> </w:t>
+      </w:r>
+      <w:r>
+        <w:rPr>
+          <w:rFonts w:ascii="Times" w:hAnsi="Times" w:cs="Arial"/>
+          <w:color w:val="262626"/>
+        </w:rPr>
+        <w:t xml:space="preserve">When a player has used all of the cards in </w:t>
+      </w:r>
+      <w:r>
+        <w:rPr>
+          <w:rFonts w:ascii="Times" w:hAnsi="Times" w:cs="Arial"/>
+          <w:color w:val="262626"/>
+        </w:rPr>
+        <w:t xml:space="preserve">his/her </w:t>
+      </w:r>
+      <w:proofErr w:type="gramStart"/>
+      <w:r>
+        <w:rPr>
+          <w:rFonts w:ascii="Times" w:hAnsi="Times" w:cs="Arial"/>
+          <w:color w:val="262626"/>
+        </w:rPr>
+        <w:t>s</w:t>
+      </w:r>
+      <w:r>
+        <w:rPr>
+          <w:rFonts w:ascii="Times" w:hAnsi="Times" w:cs="Arial"/>
+          <w:color w:val="262626"/>
+        </w:rPr>
+        <w:t>tock pile</w:t>
+      </w:r>
+      <w:proofErr w:type="gramEnd"/>
+      <w:r>
+        <w:rPr>
+          <w:rFonts w:ascii="Times" w:hAnsi="Times" w:cs="Arial"/>
+          <w:color w:val="262626"/>
+        </w:rPr>
+        <w:t xml:space="preserve">, the game will automatically end and a winner will be </w:t>
+      </w:r>
+      <w:r>
+        <w:rPr>
+          <w:rFonts w:ascii="Times" w:hAnsi="Times" w:cs="Arial"/>
+          <w:color w:val="262626"/>
+        </w:rPr>
+        <w:lastRenderedPageBreak/>
+        <w:t>declared</w:t>
+      </w:r>
+      <w:r>
+        <w:rPr>
+          <w:rFonts w:ascii="Times" w:hAnsi="Times" w:cs="Arial"/>
+          <w:color w:val="262626"/>
+        </w:rPr>
+        <w:t>.</w:t>
+      </w:r>
+      <w:r>
+        <w:rPr>
+          <w:rFonts w:ascii="Times" w:hAnsi="Times" w:cs="Arial"/>
+          <w:b/>
+          <w:color w:val="262626"/>
+        </w:rPr>
+        <w:br w:type="page"/>
+      </w:r>
     </w:p>
     <w:p>
       <w:pPr>
@@ -662,7 +770,6 @@
           <w:b/>
           <w:color w:val="262626"/>
         </w:rPr>
-        <w:lastRenderedPageBreak/>
         <w:t>Class diagram</w:t>
       </w:r>
       <w:r>
@@ -1819,7 +1926,55 @@
           <w:rFonts w:ascii="Times" w:hAnsi="Times" w:cs="Arial"/>
           <w:color w:val="262626"/>
         </w:rPr>
-        <w:t xml:space="preserve"> pdf document. It should be well written and nicely formatted. There is no length requirement for this document. However, a one page document is probably too short and a 15 page document would put us to sleep (unless it had lots of pictures). 4-8 pages with figures is appropriate.</w:t>
+        <w:t xml:space="preserve"> </w:t>
+      </w:r>
+      <w:proofErr w:type="spellStart"/>
+      <w:r>
+        <w:rPr>
+          <w:rFonts w:ascii="Times" w:hAnsi="Times" w:cs="Arial"/>
+          <w:color w:val="262626"/>
+        </w:rPr>
+        <w:t>pdf</w:t>
+      </w:r>
+      <w:proofErr w:type="spellEnd"/>
+      <w:r>
+        <w:rPr>
+          <w:rFonts w:ascii="Times" w:hAnsi="Times" w:cs="Arial"/>
+          <w:color w:val="262626"/>
+        </w:rPr>
+        <w:t xml:space="preserve"> document. It should be well written and nicely formatted. There is no length requirement for this document. However, a </w:t>
+      </w:r>
+      <w:proofErr w:type="gramStart"/>
+      <w:r>
+        <w:rPr>
+          <w:rFonts w:ascii="Times" w:hAnsi="Times" w:cs="Arial"/>
+          <w:color w:val="262626"/>
+        </w:rPr>
+        <w:t>one page</w:t>
+      </w:r>
+      <w:proofErr w:type="gramEnd"/>
+      <w:r>
+        <w:rPr>
+          <w:rFonts w:ascii="Times" w:hAnsi="Times" w:cs="Arial"/>
+          <w:color w:val="262626"/>
+        </w:rPr>
+        <w:t xml:space="preserve"> document is probably too short and a 15 page document would put us to sleep (unless it had lots of pictures). 4-8 pages with figures </w:t>
+      </w:r>
+      <w:proofErr w:type="gramStart"/>
+      <w:r>
+        <w:rPr>
+          <w:rFonts w:ascii="Times" w:hAnsi="Times" w:cs="Arial"/>
+          <w:color w:val="262626"/>
+        </w:rPr>
+        <w:t>is</w:t>
+      </w:r>
+      <w:proofErr w:type="gramEnd"/>
+      <w:r>
+        <w:rPr>
+          <w:rFonts w:ascii="Times" w:hAnsi="Times" w:cs="Arial"/>
+          <w:color w:val="262626"/>
+        </w:rPr>
+        <w:t xml:space="preserve"> appropriate.</w:t>
       </w:r>
     </w:p>
     <w:sectPr>

</xml_diff>